<commit_message>
pdf y copia de seguridad
</commit_message>
<xml_diff>
--- a/PaperPanadero-Odoo.docx
+++ b/PaperPanadero-Odoo.docx
@@ -44,20 +44,8 @@
           <w:sz w:val="56"/>
           <w:szCs w:val="56"/>
         </w:rPr>
-        <w:t xml:space="preserve">Papelería en </w:t>
-      </w:r>
-      <w:proofErr w:type="spellStart"/>
-      <w:r>
-        <w:rPr>
-          <w:rFonts w:ascii="Constantia" w:hAnsi="Constantia"/>
-          <w:b/>
-          <w:bCs/>
-          <w:sz w:val="56"/>
-          <w:szCs w:val="56"/>
-        </w:rPr>
-        <w:t>Odoo</w:t>
-      </w:r>
-      <w:proofErr w:type="spellEnd"/>
+        <w:t>Papelería en Odoo</w:t>
+      </w:r>
     </w:p>
     <w:p/>
     <w:p/>
@@ -541,6 +529,84 @@
     <w:p>
       <w:pPr>
         <w:pStyle w:val="Prrafodelista"/>
+        <w:numPr>
+          <w:ilvl w:val="0"/>
+          <w:numId w:val="38"/>
+        </w:numPr>
+        <w:rPr>
+          <w:rFonts w:ascii="Constantia" w:hAnsi="Constantia"/>
+          <w:b/>
+          <w:bCs/>
+          <w:sz w:val="44"/>
+          <w:szCs w:val="44"/>
+        </w:rPr>
+      </w:pPr>
+      <w:r>
+        <w:rPr>
+          <w:rFonts w:ascii="Constantia" w:hAnsi="Constantia"/>
+          <w:b/>
+          <w:bCs/>
+          <w:sz w:val="44"/>
+          <w:szCs w:val="44"/>
+        </w:rPr>
+        <w:t>Copias de seguridad</w:t>
+      </w:r>
+    </w:p>
+    <w:p>
+      <w:pPr>
+        <w:pStyle w:val="Prrafodelista"/>
+        <w:numPr>
+          <w:ilvl w:val="1"/>
+          <w:numId w:val="38"/>
+        </w:numPr>
+        <w:rPr>
+          <w:rFonts w:ascii="Constantia" w:hAnsi="Constantia"/>
+          <w:b/>
+          <w:bCs/>
+          <w:sz w:val="44"/>
+          <w:szCs w:val="44"/>
+        </w:rPr>
+      </w:pPr>
+      <w:r>
+        <w:rPr>
+          <w:rFonts w:ascii="Constantia" w:hAnsi="Constantia"/>
+          <w:b/>
+          <w:bCs/>
+          <w:sz w:val="44"/>
+          <w:szCs w:val="44"/>
+        </w:rPr>
+        <w:t>Base de datos</w:t>
+      </w:r>
+    </w:p>
+    <w:p>
+      <w:pPr>
+        <w:pStyle w:val="Prrafodelista"/>
+        <w:numPr>
+          <w:ilvl w:val="1"/>
+          <w:numId w:val="38"/>
+        </w:numPr>
+        <w:rPr>
+          <w:rFonts w:ascii="Constantia" w:hAnsi="Constantia"/>
+          <w:b/>
+          <w:bCs/>
+          <w:sz w:val="44"/>
+          <w:szCs w:val="44"/>
+        </w:rPr>
+      </w:pPr>
+      <w:r>
+        <w:rPr>
+          <w:rFonts w:ascii="Constantia" w:hAnsi="Constantia"/>
+          <w:b/>
+          <w:bCs/>
+          <w:sz w:val="44"/>
+          <w:szCs w:val="44"/>
+        </w:rPr>
+        <w:t>odoo.conf</w:t>
+      </w:r>
+    </w:p>
+    <w:p>
+      <w:pPr>
+        <w:pStyle w:val="Prrafodelista"/>
         <w:ind w:left="360"/>
         <w:rPr>
           <w:rFonts w:ascii="Constantia" w:hAnsi="Constantia"/>
@@ -629,7 +695,6 @@
           <w:sz w:val="44"/>
           <w:szCs w:val="44"/>
         </w:rPr>
-        <w:lastRenderedPageBreak/>
         <w:t>Configuraci</w:t>
       </w:r>
       <w:r>
@@ -894,35 +959,21 @@
         <w:rPr>
           <w:rFonts w:ascii="Constantia" w:hAnsi="Constantia"/>
         </w:rPr>
-        <w:t xml:space="preserve">Haremos </w:t>
-      </w:r>
-      <w:proofErr w:type="spellStart"/>
-      <w:r>
-        <w:rPr>
-          <w:rFonts w:ascii="Constantia" w:hAnsi="Constantia"/>
-        </w:rPr>
-        <w:t>click</w:t>
-      </w:r>
-      <w:proofErr w:type="spellEnd"/>
-      <w:r>
-        <w:rPr>
-          <w:rFonts w:ascii="Constantia" w:hAnsi="Constantia"/>
-        </w:rPr>
-        <w:t xml:space="preserve"> en “Nuevo”. Se nos desplegará un formulario. Voy a completarlo:</w:t>
-      </w:r>
-    </w:p>
-    <w:p>
-      <w:pPr>
-        <w:rPr>
-          <w:rFonts w:ascii="Constantia" w:hAnsi="Constantia"/>
-        </w:rPr>
-      </w:pPr>
-      <w:r>
-        <w:rPr>
-          <w:rFonts w:ascii="Constantia" w:hAnsi="Constantia"/>
-          <w:noProof/>
-        </w:rPr>
         <w:lastRenderedPageBreak/>
+        <w:t>Haremos click en “Nuevo”. Se nos desplegará un formulario. Voy a completarlo:</w:t>
+      </w:r>
+    </w:p>
+    <w:p>
+      <w:pPr>
+        <w:rPr>
+          <w:rFonts w:ascii="Constantia" w:hAnsi="Constantia"/>
+        </w:rPr>
+      </w:pPr>
+      <w:r>
+        <w:rPr>
+          <w:rFonts w:ascii="Constantia" w:hAnsi="Constantia"/>
+          <w:noProof/>
+        </w:rPr>
         <w:drawing>
           <wp:inline distT="0" distB="0" distL="0" distR="0" wp14:anchorId="75FBD366" wp14:editId="3D1AC4F2">
             <wp:extent cx="5400040" cy="2435860"/>
@@ -1009,21 +1060,7 @@
         <w:rPr>
           <w:rFonts w:ascii="Constantia" w:hAnsi="Constantia"/>
         </w:rPr>
-        <w:t xml:space="preserve">Para nuestro ERP, instalaremos módulos de </w:t>
-      </w:r>
-      <w:proofErr w:type="spellStart"/>
-      <w:r>
-        <w:rPr>
-          <w:rFonts w:ascii="Constantia" w:hAnsi="Constantia"/>
-        </w:rPr>
-        <w:t>Odoo</w:t>
-      </w:r>
-      <w:proofErr w:type="spellEnd"/>
-      <w:r>
-        <w:rPr>
-          <w:rFonts w:ascii="Constantia" w:hAnsi="Constantia"/>
-        </w:rPr>
-        <w:t>. Los que pide la aplicación y otros dos módulos opcionales, los obligatorios para la práctica son:</w:t>
+        <w:t>Para nuestro ERP, instalaremos módulos de Odoo. Los que pide la aplicación y otros dos módulos opcionales, los obligatorios para la práctica son:</w:t>
       </w:r>
     </w:p>
     <w:p>
@@ -1258,7 +1295,7 @@
           <w:noProof/>
         </w:rPr>
         <w:drawing>
-          <wp:inline distT="0" distB="0" distL="0" distR="0" wp14:anchorId="554B7480" wp14:editId="4E423F33">
+          <wp:inline distT="0" distB="0" distL="0" distR="0" wp14:anchorId="554B7480" wp14:editId="1968AAF7">
             <wp:extent cx="5391150" cy="2562225"/>
             <wp:effectExtent l="0" t="0" r="0" b="9525"/>
             <wp:docPr id="1024665178" name="Imagen 3"/>
@@ -1335,21 +1372,7 @@
         <w:rPr>
           <w:rFonts w:ascii="Constantia" w:hAnsi="Constantia"/>
         </w:rPr>
-        <w:t>Haciendo uso de la barra de búsqueda podremos instalar los mencionados anteriormente. Pasamos a buscarlo y hacer “</w:t>
-      </w:r>
-      <w:proofErr w:type="spellStart"/>
-      <w:r>
-        <w:rPr>
-          <w:rFonts w:ascii="Constantia" w:hAnsi="Constantia"/>
-        </w:rPr>
-        <w:t>click</w:t>
-      </w:r>
-      <w:proofErr w:type="spellEnd"/>
-      <w:r>
-        <w:rPr>
-          <w:rFonts w:ascii="Constantia" w:hAnsi="Constantia"/>
-        </w:rPr>
-        <w:t>” en “ACTIVAR”</w:t>
+        <w:t>Haciendo uso de la barra de búsqueda podremos instalar los mencionados anteriormente. Pasamos a buscarlo y hacer “click” en “ACTIVAR”</w:t>
       </w:r>
     </w:p>
     <w:p>
@@ -1726,7 +1749,7 @@
           <v:shape id="_x0000_i1025" type="#_x0000_t75" style="width:75.75pt;height:49.5pt" o:ole="">
             <v:imagedata r:id="rId14" o:title=""/>
           </v:shape>
-          <o:OLEObject Type="Embed" ProgID="Acrobat.Document.DC" ShapeID="_x0000_i1025" DrawAspect="Icon" ObjectID="_1823011557" r:id="rId15"/>
+          <o:OLEObject Type="Embed" ProgID="Acrobat.Document.DC" ShapeID="_x0000_i1025" DrawAspect="Icon" ObjectID="_1823013946" r:id="rId15"/>
         </w:object>
       </w:r>
     </w:p>
@@ -1832,21 +1855,7 @@
         <w:rPr>
           <w:rFonts w:ascii="Constantia" w:hAnsi="Constantia"/>
         </w:rPr>
-        <w:t xml:space="preserve">Diseño: </w:t>
-      </w:r>
-      <w:proofErr w:type="spellStart"/>
-      <w:r>
-        <w:rPr>
-          <w:rFonts w:ascii="Constantia" w:hAnsi="Constantia"/>
-        </w:rPr>
-        <w:t>Stripped</w:t>
-      </w:r>
-      <w:proofErr w:type="spellEnd"/>
-      <w:r>
-        <w:rPr>
-          <w:rFonts w:ascii="Constantia" w:hAnsi="Constantia"/>
-        </w:rPr>
-        <w:t>.</w:t>
+        <w:t>Diseño: Stripped.</w:t>
       </w:r>
     </w:p>
     <w:p>
@@ -2451,21 +2460,7 @@
         <w:rPr>
           <w:rFonts w:ascii="Constantia" w:hAnsi="Constantia"/>
         </w:rPr>
-        <w:t xml:space="preserve">Aún que haya sido un error, lo dejo reflejado en el documento. Ya que explico </w:t>
-      </w:r>
-      <w:proofErr w:type="spellStart"/>
-      <w:r>
-        <w:rPr>
-          <w:rFonts w:ascii="Constantia" w:hAnsi="Constantia"/>
-        </w:rPr>
-        <w:t>como</w:t>
-      </w:r>
-      <w:proofErr w:type="spellEnd"/>
-      <w:r>
-        <w:rPr>
-          <w:rFonts w:ascii="Constantia" w:hAnsi="Constantia"/>
-        </w:rPr>
-        <w:t xml:space="preserve"> crear un impuesto. Podría haberlo eliminado pero lo considero importante también.</w:t>
+        <w:t>Aún que haya sido un error, lo dejo reflejado en el documento. Ya que explico como crear un impuesto. Podría haberlo eliminado pero lo considero importante también.</w:t>
       </w:r>
     </w:p>
     <w:p>
@@ -2540,21 +2535,7 @@
         <w:rPr>
           <w:rFonts w:ascii="Constantia" w:hAnsi="Constantia"/>
         </w:rPr>
-        <w:t xml:space="preserve">Esto es un ejemplo de factura la cual ahora </w:t>
-      </w:r>
-      <w:proofErr w:type="spellStart"/>
-      <w:r>
-        <w:rPr>
-          <w:rFonts w:ascii="Constantia" w:hAnsi="Constantia"/>
-        </w:rPr>
-        <w:t>esta</w:t>
-      </w:r>
-      <w:proofErr w:type="spellEnd"/>
-      <w:r>
-        <w:rPr>
-          <w:rFonts w:ascii="Constantia" w:hAnsi="Constantia"/>
-        </w:rPr>
-        <w:t xml:space="preserve"> vacía y explicaré</w:t>
+        <w:t>Esto es un ejemplo de factura la cual ahora esta vacía y explicaré</w:t>
       </w:r>
       <w:r>
         <w:rPr>
@@ -2767,21 +2748,7 @@
         <w:rPr>
           <w:rFonts w:ascii="Constantia" w:hAnsi="Constantia"/>
         </w:rPr>
-        <w:t xml:space="preserve">Todos los requisitos mínimos que pide </w:t>
-      </w:r>
-      <w:proofErr w:type="spellStart"/>
-      <w:r>
-        <w:rPr>
-          <w:rFonts w:ascii="Constantia" w:hAnsi="Constantia"/>
-        </w:rPr>
-        <w:t>Odoo</w:t>
-      </w:r>
-      <w:proofErr w:type="spellEnd"/>
-      <w:r>
-        <w:rPr>
-          <w:rFonts w:ascii="Constantia" w:hAnsi="Constantia"/>
-        </w:rPr>
-        <w:t>, ya han sido cubiertos previamente.</w:t>
+        <w:t>Todos los requisitos mínimos que pide Odoo, ya han sido cubiertos previamente.</w:t>
       </w:r>
     </w:p>
     <w:p>
@@ -2869,21 +2836,7 @@
         <w:rPr>
           <w:rFonts w:ascii="Constantia" w:hAnsi="Constantia"/>
         </w:rPr>
-        <w:t xml:space="preserve">Confirmaremos nuestras transacciones con el botón confirmar que trae por defecto </w:t>
-      </w:r>
-      <w:proofErr w:type="spellStart"/>
-      <w:r>
-        <w:rPr>
-          <w:rFonts w:ascii="Constantia" w:hAnsi="Constantia"/>
-        </w:rPr>
-        <w:t>Odoo</w:t>
-      </w:r>
-      <w:proofErr w:type="spellEnd"/>
-      <w:r>
-        <w:rPr>
-          <w:rFonts w:ascii="Constantia" w:hAnsi="Constantia"/>
-        </w:rPr>
-        <w:t>. Esto es esencial para los test iniciales.</w:t>
+        <w:t>Confirmaremos nuestras transacciones con el botón confirmar que trae por defecto Odoo. Esto es esencial para los test iniciales.</w:t>
       </w:r>
     </w:p>
     <w:p>
@@ -3080,35 +3033,7 @@
         <w:rPr>
           <w:rFonts w:ascii="Constantia" w:hAnsi="Constantia"/>
         </w:rPr>
-        <w:t xml:space="preserve">Categoría: GOMAS (Explico </w:t>
-      </w:r>
-      <w:proofErr w:type="spellStart"/>
-      <w:r>
-        <w:rPr>
-          <w:rFonts w:ascii="Constantia" w:hAnsi="Constantia"/>
-        </w:rPr>
-        <w:t>como</w:t>
-      </w:r>
-      <w:proofErr w:type="spellEnd"/>
-      <w:r>
-        <w:rPr>
-          <w:rFonts w:ascii="Constantia" w:hAnsi="Constantia"/>
-        </w:rPr>
-        <w:t xml:space="preserve"> crear </w:t>
-      </w:r>
-      <w:proofErr w:type="spellStart"/>
-      <w:r>
-        <w:rPr>
-          <w:rFonts w:ascii="Constantia" w:hAnsi="Constantia"/>
-        </w:rPr>
-        <w:t>mas</w:t>
-      </w:r>
-      <w:proofErr w:type="spellEnd"/>
-      <w:r>
-        <w:rPr>
-          <w:rFonts w:ascii="Constantia" w:hAnsi="Constantia"/>
-        </w:rPr>
-        <w:t xml:space="preserve"> adelante)</w:t>
+        <w:t>Categoría: GOMAS (Explico como crear mas adelante)</w:t>
       </w:r>
     </w:p>
     <w:p>
@@ -3144,21 +3069,7 @@
         <w:rPr>
           <w:rFonts w:ascii="Constantia" w:hAnsi="Constantia"/>
         </w:rPr>
-        <w:t xml:space="preserve">Código de barras: No, pero es de los puntos </w:t>
-      </w:r>
-      <w:proofErr w:type="spellStart"/>
-      <w:r>
-        <w:rPr>
-          <w:rFonts w:ascii="Constantia" w:hAnsi="Constantia"/>
-        </w:rPr>
-        <w:t>mas</w:t>
-      </w:r>
-      <w:proofErr w:type="spellEnd"/>
-      <w:r>
-        <w:rPr>
-          <w:rFonts w:ascii="Constantia" w:hAnsi="Constantia"/>
-        </w:rPr>
-        <w:t xml:space="preserve"> importantes de un producto.</w:t>
+        <w:t>Código de barras: No, pero es de los puntos mas importantes de un producto.</w:t>
       </w:r>
     </w:p>
     <w:p>
@@ -3890,6 +3801,7 @@
       <w:r>
         <w:rPr>
           <w:rFonts w:ascii="Constantia" w:hAnsi="Constantia"/>
+          <w:noProof/>
         </w:rPr>
         <w:drawing>
           <wp:inline distT="0" distB="0" distL="0" distR="0" wp14:anchorId="063A63DE" wp14:editId="226D4BA8">
@@ -4055,21 +3967,7 @@
         <w:rPr>
           <w:rFonts w:ascii="Constantia" w:hAnsi="Constantia"/>
         </w:rPr>
-        <w:t xml:space="preserve">Una de las primeras cosas que haremos, será dejar marcada esta opción. De esta manera, solo facturaremos lo que se haya </w:t>
-      </w:r>
-      <w:proofErr w:type="spellStart"/>
-      <w:r>
-        <w:rPr>
-          <w:rFonts w:ascii="Constantia" w:hAnsi="Constantia"/>
-        </w:rPr>
-        <w:t>recepcionado</w:t>
-      </w:r>
-      <w:proofErr w:type="spellEnd"/>
-      <w:r>
-        <w:rPr>
-          <w:rFonts w:ascii="Constantia" w:hAnsi="Constantia"/>
-        </w:rPr>
-        <w:t>. Me parece una opción muy importante.</w:t>
+        <w:t>Una de las primeras cosas que haremos, será dejar marcada esta opción. De esta manera, solo facturaremos lo que se haya recepcionado. Me parece una opción muy importante.</w:t>
       </w:r>
     </w:p>
     <w:p>
@@ -5359,17 +5257,7 @@
           <w:sz w:val="44"/>
           <w:szCs w:val="44"/>
         </w:rPr>
-        <w:t xml:space="preserve">    </w:t>
-      </w:r>
-      <w:r>
-        <w:rPr>
-          <w:rFonts w:ascii="Constantia" w:hAnsi="Constantia"/>
-          <w:b/>
-          <w:bCs/>
-          <w:sz w:val="44"/>
-          <w:szCs w:val="44"/>
-        </w:rPr>
-        <w:t>CRM</w:t>
+        <w:t xml:space="preserve">    CRM</w:t>
       </w:r>
     </w:p>
     <w:p>
@@ -5492,6 +5380,7 @@
       <w:r>
         <w:rPr>
           <w:rFonts w:ascii="Constantia" w:hAnsi="Constantia"/>
+          <w:noProof/>
         </w:rPr>
         <w:lastRenderedPageBreak/>
         <w:drawing>
@@ -5706,7 +5595,6 @@
         </w:rPr>
         <w:t xml:space="preserve">Voy a simular un inicio de curso de un colegio y como gestionaría con el </w:t>
       </w:r>
-      <w:proofErr w:type="spellStart"/>
       <w:r>
         <w:rPr>
           <w:rFonts w:ascii="Constantia" w:hAnsi="Constantia"/>
@@ -5717,14 +5605,7 @@
         <w:rPr>
           <w:rFonts w:ascii="Constantia" w:hAnsi="Constantia"/>
         </w:rPr>
-        <w:t>doo</w:t>
-      </w:r>
-      <w:proofErr w:type="spellEnd"/>
-      <w:r>
-        <w:rPr>
-          <w:rFonts w:ascii="Constantia" w:hAnsi="Constantia"/>
-        </w:rPr>
-        <w:t xml:space="preserve"> que acabo de configurar un pedido de material escolar.</w:t>
+        <w:t>doo que acabo de configurar un pedido de material escolar.</w:t>
       </w:r>
     </w:p>
     <w:p>
@@ -5772,21 +5653,7 @@
         <w:rPr>
           <w:rFonts w:ascii="Constantia" w:hAnsi="Constantia"/>
         </w:rPr>
-        <w:t xml:space="preserve">Adjuntamos la organización / contacto que he creado previamente con el buscador que trae </w:t>
-      </w:r>
-      <w:proofErr w:type="spellStart"/>
-      <w:r>
-        <w:rPr>
-          <w:rFonts w:ascii="Constantia" w:hAnsi="Constantia"/>
-        </w:rPr>
-        <w:t>Odoo</w:t>
-      </w:r>
-      <w:proofErr w:type="spellEnd"/>
-      <w:r>
-        <w:rPr>
-          <w:rFonts w:ascii="Constantia" w:hAnsi="Constantia"/>
-        </w:rPr>
-        <w:t>. No se en que se basa pero Aula Estudio ya estaba creada.</w:t>
+        <w:t>Adjuntamos la organización / contacto que he creado previamente con el buscador que trae Odoo. No se en que se basa pero Aula Estudio ya estaba creada.</w:t>
       </w:r>
     </w:p>
     <w:p>
@@ -5822,16 +5689,8 @@
         <w:rPr>
           <w:rFonts w:ascii="Constantia" w:hAnsi="Constantia"/>
         </w:rPr>
-        <w:t xml:space="preserve">Un número de </w:t>
-      </w:r>
-      <w:proofErr w:type="spellStart"/>
-      <w:r>
-        <w:rPr>
-          <w:rFonts w:ascii="Constantia" w:hAnsi="Constantia"/>
-        </w:rPr>
-        <w:t>teéfono</w:t>
-      </w:r>
-      <w:proofErr w:type="spellEnd"/>
+        <w:t>Un número de teéfono</w:t>
+      </w:r>
     </w:p>
     <w:p>
       <w:pPr>
@@ -5879,6 +5738,7 @@
       <w:r>
         <w:rPr>
           <w:rFonts w:ascii="Constantia" w:hAnsi="Constantia"/>
+          <w:noProof/>
         </w:rPr>
         <w:drawing>
           <wp:inline distT="0" distB="0" distL="0" distR="0" wp14:anchorId="11A08D83" wp14:editId="57618CB7">
@@ -7502,8 +7362,513 @@
         <w:t>Esto se haría automáticamente si tuviesemos una impresora térmica configurada.</w:t>
       </w:r>
     </w:p>
+    <w:p>
+      <w:pPr>
+        <w:rPr>
+          <w:noProof/>
+        </w:rPr>
+      </w:pPr>
+    </w:p>
+    <w:p>
+      <w:pPr>
+        <w:rPr>
+          <w:noProof/>
+        </w:rPr>
+      </w:pPr>
+    </w:p>
+    <w:p>
+      <w:pPr>
+        <w:rPr>
+          <w:noProof/>
+        </w:rPr>
+      </w:pPr>
+    </w:p>
+    <w:p>
+      <w:pPr>
+        <w:rPr>
+          <w:noProof/>
+        </w:rPr>
+      </w:pPr>
+    </w:p>
+    <w:p>
+      <w:pPr>
+        <w:pStyle w:val="Prrafodelista"/>
+        <w:numPr>
+          <w:ilvl w:val="0"/>
+          <w:numId w:val="33"/>
+        </w:numPr>
+        <w:rPr>
+          <w:rFonts w:ascii="Constantia" w:hAnsi="Constantia"/>
+          <w:b/>
+          <w:bCs/>
+          <w:sz w:val="44"/>
+          <w:szCs w:val="44"/>
+        </w:rPr>
+      </w:pPr>
+      <w:r>
+        <w:rPr>
+          <w:rFonts w:ascii="Constantia" w:hAnsi="Constantia"/>
+          <w:b/>
+          <w:bCs/>
+          <w:sz w:val="44"/>
+          <w:szCs w:val="44"/>
+        </w:rPr>
+        <w:lastRenderedPageBreak/>
+        <w:t>Copias de seguridad</w:t>
+      </w:r>
+    </w:p>
+    <w:p>
+      <w:pPr>
+        <w:pStyle w:val="Prrafodelista"/>
+        <w:numPr>
+          <w:ilvl w:val="1"/>
+          <w:numId w:val="33"/>
+        </w:numPr>
+        <w:rPr>
+          <w:rFonts w:ascii="Constantia" w:hAnsi="Constantia"/>
+          <w:b/>
+          <w:bCs/>
+          <w:sz w:val="44"/>
+          <w:szCs w:val="44"/>
+        </w:rPr>
+      </w:pPr>
+      <w:r>
+        <w:rPr>
+          <w:rFonts w:ascii="Constantia" w:hAnsi="Constantia"/>
+          <w:b/>
+          <w:bCs/>
+          <w:sz w:val="44"/>
+          <w:szCs w:val="44"/>
+        </w:rPr>
+        <w:t>Base de datos</w:t>
+      </w:r>
+    </w:p>
+    <w:p>
+      <w:pPr>
+        <w:rPr>
+          <w:rFonts w:ascii="Constantia" w:hAnsi="Constantia"/>
+        </w:rPr>
+      </w:pPr>
+      <w:r>
+        <w:rPr>
+          <w:rFonts w:ascii="Constantia" w:hAnsi="Constantia"/>
+        </w:rPr>
+        <w:t>Odoo genera una carpeta de Backup por defecto en el contenedor de Docker. Para cargar una backup dentro del directorio deberemos ejecutar el siguiente comando:</w:t>
+      </w:r>
+      <w:r>
+        <w:rPr>
+          <w:rFonts w:ascii="Constantia" w:hAnsi="Constantia"/>
+        </w:rPr>
+        <w:t>docker exec -i &lt;nombre_del_contenedor_postgres&gt; sh -c "mkdir -p /backups &amp;&amp; pg_dump -U &lt;usuario_db&gt; -d &lt;nombre_db&gt; -Fc -f /backups/&lt;nombre_db&gt;_$(date +%F_%H-%M).dump"</w:t>
+      </w:r>
+      <w:r>
+        <w:rPr>
+          <w:rFonts w:ascii="Constantia" w:hAnsi="Constantia"/>
+        </w:rPr>
+        <w:t xml:space="preserve"> </w:t>
+      </w:r>
+      <w:r>
+        <w:rPr>
+          <w:rFonts w:ascii="Constantia" w:hAnsi="Constantia"/>
+        </w:rPr>
+        <w:t>Para darle un mejor formato he añadido que ponga la fecha y hora.</w:t>
+      </w:r>
+    </w:p>
+    <w:p>
+      <w:pPr>
+        <w:pStyle w:val="Prrafodelista"/>
+        <w:ind w:left="1440"/>
+        <w:rPr>
+          <w:rFonts w:ascii="Constantia" w:hAnsi="Constantia"/>
+        </w:rPr>
+      </w:pPr>
+      <w:r>
+        <w:rPr>
+          <w:rFonts w:ascii="Constantia" w:hAnsi="Constantia"/>
+        </w:rPr>
+        <w:drawing>
+          <wp:anchor distT="0" distB="0" distL="114300" distR="114300" simplePos="0" relativeHeight="251661312" behindDoc="1" locked="0" layoutInCell="1" allowOverlap="1" wp14:anchorId="593883D4" wp14:editId="47080305">
+            <wp:simplePos x="0" y="0"/>
+            <wp:positionH relativeFrom="column">
+              <wp:posOffset>-280035</wp:posOffset>
+            </wp:positionH>
+            <wp:positionV relativeFrom="paragraph">
+              <wp:posOffset>316230</wp:posOffset>
+            </wp:positionV>
+            <wp:extent cx="5400040" cy="295910"/>
+            <wp:effectExtent l="0" t="0" r="0" b="8890"/>
+            <wp:wrapTight wrapText="bothSides">
+              <wp:wrapPolygon edited="0">
+                <wp:start x="0" y="0"/>
+                <wp:lineTo x="0" y="20858"/>
+                <wp:lineTo x="21488" y="20858"/>
+                <wp:lineTo x="21488" y="0"/>
+                <wp:lineTo x="0" y="0"/>
+              </wp:wrapPolygon>
+            </wp:wrapTight>
+            <wp:docPr id="543296501" name="Imagen 1"/>
+            <wp:cNvGraphicFramePr>
+              <a:graphicFrameLocks xmlns:a="http://schemas.openxmlformats.org/drawingml/2006/main" noChangeAspect="1"/>
+            </wp:cNvGraphicFramePr>
+            <a:graphic xmlns:a="http://schemas.openxmlformats.org/drawingml/2006/main">
+              <a:graphicData uri="http://schemas.openxmlformats.org/drawingml/2006/picture">
+                <pic:pic xmlns:pic="http://schemas.openxmlformats.org/drawingml/2006/picture">
+                  <pic:nvPicPr>
+                    <pic:cNvPr id="543296501" name=""/>
+                    <pic:cNvPicPr/>
+                  </pic:nvPicPr>
+                  <pic:blipFill>
+                    <a:blip r:embed="rId75" cstate="print">
+                      <a:extLst>
+                        <a:ext uri="{28A0092B-C50C-407E-A947-70E740481C1C}">
+                          <a14:useLocalDpi xmlns:a14="http://schemas.microsoft.com/office/drawing/2010/main" val="0"/>
+                        </a:ext>
+                      </a:extLst>
+                    </a:blip>
+                    <a:stretch>
+                      <a:fillRect/>
+                    </a:stretch>
+                  </pic:blipFill>
+                  <pic:spPr>
+                    <a:xfrm>
+                      <a:off x="0" y="0"/>
+                      <a:ext cx="5400040" cy="295910"/>
+                    </a:xfrm>
+                    <a:prstGeom prst="rect">
+                      <a:avLst/>
+                    </a:prstGeom>
+                  </pic:spPr>
+                </pic:pic>
+              </a:graphicData>
+            </a:graphic>
+          </wp:anchor>
+        </w:drawing>
+      </w:r>
+      <w:r>
+        <w:rPr>
+          <w:rFonts w:ascii="Constantia" w:hAnsi="Constantia"/>
+        </w:rPr>
+        <w:t>Ejecutamos el comando:</w:t>
+      </w:r>
+    </w:p>
+    <w:p>
+      <w:pPr>
+        <w:rPr>
+          <w:rFonts w:ascii="Constantia" w:hAnsi="Constantia"/>
+        </w:rPr>
+      </w:pPr>
+      <w:r>
+        <w:rPr>
+          <w:rFonts w:ascii="Constantia" w:hAnsi="Constantia"/>
+        </w:rPr>
+        <w:t>Y comprobamos que efectivamente se haya generado el archivo:</w:t>
+      </w:r>
+    </w:p>
+    <w:p>
+      <w:pPr>
+        <w:pStyle w:val="Prrafodelista"/>
+        <w:ind w:left="1440"/>
+        <w:rPr>
+          <w:rFonts w:ascii="Constantia" w:hAnsi="Constantia"/>
+        </w:rPr>
+      </w:pPr>
+      <w:r>
+        <w:rPr>
+          <w:rFonts w:ascii="Constantia" w:hAnsi="Constantia"/>
+        </w:rPr>
+        <w:drawing>
+          <wp:anchor distT="0" distB="0" distL="114300" distR="114300" simplePos="0" relativeHeight="251660288" behindDoc="1" locked="0" layoutInCell="1" allowOverlap="1" wp14:anchorId="1715EE21" wp14:editId="0DC12DD5">
+            <wp:simplePos x="0" y="0"/>
+            <wp:positionH relativeFrom="column">
+              <wp:posOffset>-461010</wp:posOffset>
+            </wp:positionH>
+            <wp:positionV relativeFrom="paragraph">
+              <wp:posOffset>103505</wp:posOffset>
+            </wp:positionV>
+            <wp:extent cx="5400040" cy="257175"/>
+            <wp:effectExtent l="0" t="0" r="0" b="9525"/>
+            <wp:wrapTight wrapText="bothSides">
+              <wp:wrapPolygon edited="0">
+                <wp:start x="0" y="0"/>
+                <wp:lineTo x="0" y="20800"/>
+                <wp:lineTo x="21488" y="20800"/>
+                <wp:lineTo x="21488" y="0"/>
+                <wp:lineTo x="0" y="0"/>
+              </wp:wrapPolygon>
+            </wp:wrapTight>
+            <wp:docPr id="1025335374" name="Imagen 1"/>
+            <wp:cNvGraphicFramePr>
+              <a:graphicFrameLocks xmlns:a="http://schemas.openxmlformats.org/drawingml/2006/main" noChangeAspect="1"/>
+            </wp:cNvGraphicFramePr>
+            <a:graphic xmlns:a="http://schemas.openxmlformats.org/drawingml/2006/main">
+              <a:graphicData uri="http://schemas.openxmlformats.org/drawingml/2006/picture">
+                <pic:pic xmlns:pic="http://schemas.openxmlformats.org/drawingml/2006/picture">
+                  <pic:nvPicPr>
+                    <pic:cNvPr id="1025335374" name=""/>
+                    <pic:cNvPicPr/>
+                  </pic:nvPicPr>
+                  <pic:blipFill>
+                    <a:blip r:embed="rId76" cstate="print">
+                      <a:extLst>
+                        <a:ext uri="{28A0092B-C50C-407E-A947-70E740481C1C}">
+                          <a14:useLocalDpi xmlns:a14="http://schemas.microsoft.com/office/drawing/2010/main" val="0"/>
+                        </a:ext>
+                      </a:extLst>
+                    </a:blip>
+                    <a:stretch>
+                      <a:fillRect/>
+                    </a:stretch>
+                  </pic:blipFill>
+                  <pic:spPr>
+                    <a:xfrm>
+                      <a:off x="0" y="0"/>
+                      <a:ext cx="5400040" cy="257175"/>
+                    </a:xfrm>
+                    <a:prstGeom prst="rect">
+                      <a:avLst/>
+                    </a:prstGeom>
+                  </pic:spPr>
+                </pic:pic>
+              </a:graphicData>
+            </a:graphic>
+          </wp:anchor>
+        </w:drawing>
+      </w:r>
+    </w:p>
+    <w:p>
+      <w:pPr>
+        <w:pStyle w:val="Prrafodelista"/>
+        <w:numPr>
+          <w:ilvl w:val="1"/>
+          <w:numId w:val="33"/>
+        </w:numPr>
+        <w:rPr>
+          <w:rFonts w:ascii="Constantia" w:hAnsi="Constantia"/>
+          <w:b/>
+          <w:bCs/>
+          <w:sz w:val="44"/>
+          <w:szCs w:val="44"/>
+        </w:rPr>
+      </w:pPr>
+      <w:r>
+        <w:rPr>
+          <w:rFonts w:ascii="Constantia" w:hAnsi="Constantia"/>
+          <w:b/>
+          <w:bCs/>
+          <w:sz w:val="44"/>
+          <w:szCs w:val="44"/>
+        </w:rPr>
+        <w:t>odoo.conf</w:t>
+      </w:r>
+    </w:p>
+    <w:p>
+      <w:pPr>
+        <w:rPr>
+          <w:noProof/>
+        </w:rPr>
+      </w:pPr>
+      <w:r>
+        <w:rPr>
+          <w:noProof/>
+        </w:rPr>
+        <w:t>Para crear una copia de seguridad de este archivo, primero crearé una carpeta en mi equipo:</w:t>
+      </w:r>
+    </w:p>
+    <w:p>
+      <w:pPr>
+        <w:rPr>
+          <w:noProof/>
+        </w:rPr>
+      </w:pPr>
+      <w:r>
+        <w:rPr>
+          <w:noProof/>
+        </w:rPr>
+        <w:drawing>
+          <wp:inline distT="0" distB="0" distL="0" distR="0" wp14:anchorId="53067351" wp14:editId="3BB79AFA">
+            <wp:extent cx="5400040" cy="306070"/>
+            <wp:effectExtent l="0" t="0" r="0" b="0"/>
+            <wp:docPr id="84925077" name="Imagen 1"/>
+            <wp:cNvGraphicFramePr>
+              <a:graphicFrameLocks xmlns:a="http://schemas.openxmlformats.org/drawingml/2006/main" noChangeAspect="1"/>
+            </wp:cNvGraphicFramePr>
+            <a:graphic xmlns:a="http://schemas.openxmlformats.org/drawingml/2006/main">
+              <a:graphicData uri="http://schemas.openxmlformats.org/drawingml/2006/picture">
+                <pic:pic xmlns:pic="http://schemas.openxmlformats.org/drawingml/2006/picture">
+                  <pic:nvPicPr>
+                    <pic:cNvPr id="84925077" name=""/>
+                    <pic:cNvPicPr/>
+                  </pic:nvPicPr>
+                  <pic:blipFill>
+                    <a:blip r:embed="rId77"/>
+                    <a:stretch>
+                      <a:fillRect/>
+                    </a:stretch>
+                  </pic:blipFill>
+                  <pic:spPr>
+                    <a:xfrm>
+                      <a:off x="0" y="0"/>
+                      <a:ext cx="5400040" cy="306070"/>
+                    </a:xfrm>
+                    <a:prstGeom prst="rect">
+                      <a:avLst/>
+                    </a:prstGeom>
+                  </pic:spPr>
+                </pic:pic>
+              </a:graphicData>
+            </a:graphic>
+          </wp:inline>
+        </w:drawing>
+      </w:r>
+    </w:p>
+    <w:p>
+      <w:pPr>
+        <w:rPr>
+          <w:noProof/>
+        </w:rPr>
+      </w:pPr>
+      <w:r>
+        <w:rPr>
+          <w:noProof/>
+        </w:rPr>
+        <w:t>Odoo guarda el archivo en la siguiente ruta:</w:t>
+      </w:r>
+    </w:p>
+    <w:p>
+      <w:pPr>
+        <w:rPr>
+          <w:noProof/>
+        </w:rPr>
+      </w:pPr>
+      <w:r>
+        <w:rPr>
+          <w:noProof/>
+        </w:rPr>
+        <w:t>/etc/odoo/odoo.conf</w:t>
+      </w:r>
+    </w:p>
+    <w:p>
+      <w:pPr>
+        <w:rPr>
+          <w:noProof/>
+        </w:rPr>
+      </w:pPr>
+      <w:r>
+        <w:rPr>
+          <w:noProof/>
+        </w:rPr>
+        <w:t>Deberemos lanzar el siguiente comando:</w:t>
+      </w:r>
+    </w:p>
+    <w:p>
+      <w:pPr>
+        <w:rPr>
+          <w:noProof/>
+        </w:rPr>
+      </w:pPr>
+      <w:r>
+        <w:rPr>
+          <w:noProof/>
+        </w:rPr>
+        <w:drawing>
+          <wp:inline distT="0" distB="0" distL="0" distR="0" wp14:anchorId="5AB673EF" wp14:editId="28CBCA9E">
+            <wp:extent cx="5400040" cy="210820"/>
+            <wp:effectExtent l="0" t="0" r="0" b="0"/>
+            <wp:docPr id="671475430" name="Imagen 1"/>
+            <wp:cNvGraphicFramePr>
+              <a:graphicFrameLocks xmlns:a="http://schemas.openxmlformats.org/drawingml/2006/main" noChangeAspect="1"/>
+            </wp:cNvGraphicFramePr>
+            <a:graphic xmlns:a="http://schemas.openxmlformats.org/drawingml/2006/main">
+              <a:graphicData uri="http://schemas.openxmlformats.org/drawingml/2006/picture">
+                <pic:pic xmlns:pic="http://schemas.openxmlformats.org/drawingml/2006/picture">
+                  <pic:nvPicPr>
+                    <pic:cNvPr id="671475430" name=""/>
+                    <pic:cNvPicPr/>
+                  </pic:nvPicPr>
+                  <pic:blipFill>
+                    <a:blip r:embed="rId78"/>
+                    <a:stretch>
+                      <a:fillRect/>
+                    </a:stretch>
+                  </pic:blipFill>
+                  <pic:spPr>
+                    <a:xfrm>
+                      <a:off x="0" y="0"/>
+                      <a:ext cx="5400040" cy="210820"/>
+                    </a:xfrm>
+                    <a:prstGeom prst="rect">
+                      <a:avLst/>
+                    </a:prstGeom>
+                  </pic:spPr>
+                </pic:pic>
+              </a:graphicData>
+            </a:graphic>
+          </wp:inline>
+        </w:drawing>
+      </w:r>
+    </w:p>
+    <w:p>
+      <w:pPr>
+        <w:rPr>
+          <w:noProof/>
+        </w:rPr>
+      </w:pPr>
+      <w:r>
+        <w:rPr>
+          <w:noProof/>
+        </w:rPr>
+        <w:t>Esto generará un archivo como el siguiente:</w:t>
+      </w:r>
+    </w:p>
+    <w:p>
+      <w:pPr>
+        <w:rPr>
+          <w:noProof/>
+        </w:rPr>
+      </w:pPr>
+      <w:r>
+        <w:rPr>
+          <w:noProof/>
+        </w:rPr>
+        <w:drawing>
+          <wp:inline distT="0" distB="0" distL="0" distR="0" wp14:anchorId="5512B17B" wp14:editId="51B2B5EC">
+            <wp:extent cx="5400040" cy="492125"/>
+            <wp:effectExtent l="0" t="0" r="0" b="3175"/>
+            <wp:docPr id="777898289" name="Imagen 1"/>
+            <wp:cNvGraphicFramePr>
+              <a:graphicFrameLocks xmlns:a="http://schemas.openxmlformats.org/drawingml/2006/main" noChangeAspect="1"/>
+            </wp:cNvGraphicFramePr>
+            <a:graphic xmlns:a="http://schemas.openxmlformats.org/drawingml/2006/main">
+              <a:graphicData uri="http://schemas.openxmlformats.org/drawingml/2006/picture">
+                <pic:pic xmlns:pic="http://schemas.openxmlformats.org/drawingml/2006/picture">
+                  <pic:nvPicPr>
+                    <pic:cNvPr id="777898289" name=""/>
+                    <pic:cNvPicPr/>
+                  </pic:nvPicPr>
+                  <pic:blipFill>
+                    <a:blip r:embed="rId79"/>
+                    <a:stretch>
+                      <a:fillRect/>
+                    </a:stretch>
+                  </pic:blipFill>
+                  <pic:spPr>
+                    <a:xfrm>
+                      <a:off x="0" y="0"/>
+                      <a:ext cx="5400040" cy="492125"/>
+                    </a:xfrm>
+                    <a:prstGeom prst="rect">
+                      <a:avLst/>
+                    </a:prstGeom>
+                  </pic:spPr>
+                </pic:pic>
+              </a:graphicData>
+            </a:graphic>
+          </wp:inline>
+        </w:drawing>
+      </w:r>
+    </w:p>
     <w:sectPr>
-      <w:footerReference w:type="default" r:id="rId75"/>
+      <w:footerReference w:type="default" r:id="rId80"/>
       <w:pgSz w:w="11906" w:h="16838"/>
       <w:pgMar w:top="1417" w:right="1701" w:bottom="1417" w:left="1701" w:header="708" w:footer="708" w:gutter="0"/>
       <w:cols w:space="708"/>
@@ -9823,7 +10188,7 @@
   <w:abstractNum w:abstractNumId="23" w15:restartNumberingAfterBreak="0">
     <w:nsid w:val="5BA17681"/>
     <w:multiLevelType w:val="hybridMultilevel"/>
-    <w:tmpl w:val="E7E00E86"/>
+    <w:tmpl w:val="C0BEB2E8"/>
     <w:lvl w:ilvl="0" w:tplc="F82C394C">
       <w:start w:val="4"/>
       <w:numFmt w:val="decimal"/>
@@ -10112,6 +10477,95 @@
     </w:lvl>
   </w:abstractNum>
   <w:abstractNum w:abstractNumId="26" w15:restartNumberingAfterBreak="0">
+    <w:nsid w:val="678B1462"/>
+    <w:multiLevelType w:val="hybridMultilevel"/>
+    <w:tmpl w:val="E7E00E86"/>
+    <w:lvl w:ilvl="0" w:tplc="FFFFFFFF">
+      <w:start w:val="4"/>
+      <w:numFmt w:val="decimal"/>
+      <w:lvlText w:val="%1."/>
+      <w:lvlJc w:val="left"/>
+      <w:pPr>
+        <w:ind w:left="1800" w:hanging="720"/>
+      </w:pPr>
+      <w:rPr>
+        <w:rFonts w:hint="default"/>
+      </w:rPr>
+    </w:lvl>
+    <w:lvl w:ilvl="1" w:tplc="FFFFFFFF">
+      <w:start w:val="1"/>
+      <w:numFmt w:val="lowerLetter"/>
+      <w:lvlText w:val="%2."/>
+      <w:lvlJc w:val="left"/>
+      <w:pPr>
+        <w:ind w:left="1440" w:hanging="360"/>
+      </w:pPr>
+    </w:lvl>
+    <w:lvl w:ilvl="2" w:tplc="FFFFFFFF">
+      <w:start w:val="1"/>
+      <w:numFmt w:val="lowerRoman"/>
+      <w:lvlText w:val="%3."/>
+      <w:lvlJc w:val="right"/>
+      <w:pPr>
+        <w:ind w:left="2160" w:hanging="180"/>
+      </w:pPr>
+    </w:lvl>
+    <w:lvl w:ilvl="3" w:tplc="FFFFFFFF" w:tentative="1">
+      <w:start w:val="1"/>
+      <w:numFmt w:val="decimal"/>
+      <w:lvlText w:val="%4."/>
+      <w:lvlJc w:val="left"/>
+      <w:pPr>
+        <w:ind w:left="2880" w:hanging="360"/>
+      </w:pPr>
+    </w:lvl>
+    <w:lvl w:ilvl="4" w:tplc="FFFFFFFF" w:tentative="1">
+      <w:start w:val="1"/>
+      <w:numFmt w:val="lowerLetter"/>
+      <w:lvlText w:val="%5."/>
+      <w:lvlJc w:val="left"/>
+      <w:pPr>
+        <w:ind w:left="3600" w:hanging="360"/>
+      </w:pPr>
+    </w:lvl>
+    <w:lvl w:ilvl="5" w:tplc="FFFFFFFF" w:tentative="1">
+      <w:start w:val="1"/>
+      <w:numFmt w:val="lowerRoman"/>
+      <w:lvlText w:val="%6."/>
+      <w:lvlJc w:val="right"/>
+      <w:pPr>
+        <w:ind w:left="4320" w:hanging="180"/>
+      </w:pPr>
+    </w:lvl>
+    <w:lvl w:ilvl="6" w:tplc="FFFFFFFF" w:tentative="1">
+      <w:start w:val="1"/>
+      <w:numFmt w:val="decimal"/>
+      <w:lvlText w:val="%7."/>
+      <w:lvlJc w:val="left"/>
+      <w:pPr>
+        <w:ind w:left="5040" w:hanging="360"/>
+      </w:pPr>
+    </w:lvl>
+    <w:lvl w:ilvl="7" w:tplc="FFFFFFFF" w:tentative="1">
+      <w:start w:val="1"/>
+      <w:numFmt w:val="lowerLetter"/>
+      <w:lvlText w:val="%8."/>
+      <w:lvlJc w:val="left"/>
+      <w:pPr>
+        <w:ind w:left="5760" w:hanging="360"/>
+      </w:pPr>
+    </w:lvl>
+    <w:lvl w:ilvl="8" w:tplc="FFFFFFFF" w:tentative="1">
+      <w:start w:val="1"/>
+      <w:numFmt w:val="lowerRoman"/>
+      <w:lvlText w:val="%9."/>
+      <w:lvlJc w:val="right"/>
+      <w:pPr>
+        <w:ind w:left="6480" w:hanging="180"/>
+      </w:pPr>
+    </w:lvl>
+  </w:abstractNum>
+  <w:abstractNum w:abstractNumId="27" w15:restartNumberingAfterBreak="0">
     <w:nsid w:val="6A423EB7"/>
     <w:multiLevelType w:val="hybridMultilevel"/>
     <w:tmpl w:val="42A64484"/>
@@ -10224,7 +10678,7 @@
       </w:rPr>
     </w:lvl>
   </w:abstractNum>
-  <w:abstractNum w:abstractNumId="27" w15:restartNumberingAfterBreak="0">
+  <w:abstractNum w:abstractNumId="28" w15:restartNumberingAfterBreak="0">
     <w:nsid w:val="6C443AE6"/>
     <w:multiLevelType w:val="hybridMultilevel"/>
     <w:tmpl w:val="A684B9EC"/>
@@ -10313,7 +10767,7 @@
       </w:pPr>
     </w:lvl>
   </w:abstractNum>
-  <w:abstractNum w:abstractNumId="28" w15:restartNumberingAfterBreak="0">
+  <w:abstractNum w:abstractNumId="29" w15:restartNumberingAfterBreak="0">
     <w:nsid w:val="6EB5734D"/>
     <w:multiLevelType w:val="multilevel"/>
     <w:tmpl w:val="0C0A001D"/>
@@ -10399,7 +10853,7 @@
       </w:pPr>
     </w:lvl>
   </w:abstractNum>
-  <w:abstractNum w:abstractNumId="29" w15:restartNumberingAfterBreak="0">
+  <w:abstractNum w:abstractNumId="30" w15:restartNumberingAfterBreak="0">
     <w:nsid w:val="6F9F69F8"/>
     <w:multiLevelType w:val="hybridMultilevel"/>
     <w:tmpl w:val="25385334"/>
@@ -10512,7 +10966,7 @@
       </w:rPr>
     </w:lvl>
   </w:abstractNum>
-  <w:abstractNum w:abstractNumId="30" w15:restartNumberingAfterBreak="0">
+  <w:abstractNum w:abstractNumId="31" w15:restartNumberingAfterBreak="0">
     <w:nsid w:val="6FE15D52"/>
     <w:multiLevelType w:val="hybridMultilevel"/>
     <w:tmpl w:val="B5421292"/>
@@ -10598,7 +11052,7 @@
       </w:pPr>
     </w:lvl>
   </w:abstractNum>
-  <w:abstractNum w:abstractNumId="31" w15:restartNumberingAfterBreak="0">
+  <w:abstractNum w:abstractNumId="32" w15:restartNumberingAfterBreak="0">
     <w:nsid w:val="70694617"/>
     <w:multiLevelType w:val="hybridMultilevel"/>
     <w:tmpl w:val="3A7AA392"/>
@@ -10690,7 +11144,7 @@
       </w:pPr>
     </w:lvl>
   </w:abstractNum>
-  <w:abstractNum w:abstractNumId="32" w15:restartNumberingAfterBreak="0">
+  <w:abstractNum w:abstractNumId="33" w15:restartNumberingAfterBreak="0">
     <w:nsid w:val="726448F5"/>
     <w:multiLevelType w:val="hybridMultilevel"/>
     <w:tmpl w:val="6582A936"/>
@@ -10776,7 +11230,7 @@
       </w:pPr>
     </w:lvl>
   </w:abstractNum>
-  <w:abstractNum w:abstractNumId="33" w15:restartNumberingAfterBreak="0">
+  <w:abstractNum w:abstractNumId="34" w15:restartNumberingAfterBreak="0">
     <w:nsid w:val="73AF5587"/>
     <w:multiLevelType w:val="hybridMultilevel"/>
     <w:tmpl w:val="B58A0B3A"/>
@@ -10889,7 +11343,7 @@
       </w:rPr>
     </w:lvl>
   </w:abstractNum>
-  <w:abstractNum w:abstractNumId="34" w15:restartNumberingAfterBreak="0">
+  <w:abstractNum w:abstractNumId="35" w15:restartNumberingAfterBreak="0">
     <w:nsid w:val="74037B01"/>
     <w:multiLevelType w:val="hybridMultilevel"/>
     <w:tmpl w:val="5EA8CF7E"/>
@@ -10978,7 +11432,7 @@
       </w:pPr>
     </w:lvl>
   </w:abstractNum>
-  <w:abstractNum w:abstractNumId="35" w15:restartNumberingAfterBreak="0">
+  <w:abstractNum w:abstractNumId="36" w15:restartNumberingAfterBreak="0">
     <w:nsid w:val="76B26177"/>
     <w:multiLevelType w:val="hybridMultilevel"/>
     <w:tmpl w:val="A18E694A"/>
@@ -11067,7 +11521,7 @@
       </w:pPr>
     </w:lvl>
   </w:abstractNum>
-  <w:abstractNum w:abstractNumId="36" w15:restartNumberingAfterBreak="0">
+  <w:abstractNum w:abstractNumId="37" w15:restartNumberingAfterBreak="0">
     <w:nsid w:val="79A57A63"/>
     <w:multiLevelType w:val="hybridMultilevel"/>
     <w:tmpl w:val="0772043C"/>
@@ -11180,7 +11634,7 @@
       </w:rPr>
     </w:lvl>
   </w:abstractNum>
-  <w:abstractNum w:abstractNumId="37" w15:restartNumberingAfterBreak="0">
+  <w:abstractNum w:abstractNumId="38" w15:restartNumberingAfterBreak="0">
     <w:nsid w:val="79BD0842"/>
     <w:multiLevelType w:val="hybridMultilevel"/>
     <w:tmpl w:val="F93CF59C"/>
@@ -11297,19 +11751,19 @@
     <w:abstractNumId w:val="6"/>
   </w:num>
   <w:num w:numId="2" w16cid:durableId="1658145839">
-    <w:abstractNumId w:val="33"/>
+    <w:abstractNumId w:val="34"/>
   </w:num>
   <w:num w:numId="3" w16cid:durableId="2084449183">
     <w:abstractNumId w:val="8"/>
   </w:num>
   <w:num w:numId="4" w16cid:durableId="1362517127">
-    <w:abstractNumId w:val="27"/>
+    <w:abstractNumId w:val="28"/>
   </w:num>
   <w:num w:numId="5" w16cid:durableId="1088581450">
     <w:abstractNumId w:val="10"/>
   </w:num>
   <w:num w:numId="6" w16cid:durableId="1803184474">
-    <w:abstractNumId w:val="26"/>
+    <w:abstractNumId w:val="27"/>
   </w:num>
   <w:num w:numId="7" w16cid:durableId="559101018">
     <w:abstractNumId w:val="2"/>
@@ -11336,10 +11790,10 @@
     <w:abstractNumId w:val="0"/>
   </w:num>
   <w:num w:numId="15" w16cid:durableId="1049838438">
-    <w:abstractNumId w:val="30"/>
+    <w:abstractNumId w:val="31"/>
   </w:num>
   <w:num w:numId="16" w16cid:durableId="1145077097">
-    <w:abstractNumId w:val="32"/>
+    <w:abstractNumId w:val="33"/>
   </w:num>
   <w:num w:numId="17" w16cid:durableId="1970746472">
     <w:abstractNumId w:val="13"/>
@@ -11348,7 +11802,7 @@
     <w:abstractNumId w:val="15"/>
   </w:num>
   <w:num w:numId="19" w16cid:durableId="1315455363">
-    <w:abstractNumId w:val="34"/>
+    <w:abstractNumId w:val="35"/>
   </w:num>
   <w:num w:numId="20" w16cid:durableId="441727594">
     <w:abstractNumId w:val="14"/>
@@ -11360,7 +11814,7 @@
     <w:abstractNumId w:val="22"/>
   </w:num>
   <w:num w:numId="23" w16cid:durableId="1257400433">
-    <w:abstractNumId w:val="35"/>
+    <w:abstractNumId w:val="36"/>
   </w:num>
   <w:num w:numId="24" w16cid:durableId="1249264996">
     <w:abstractNumId w:val="11"/>
@@ -11369,7 +11823,7 @@
     <w:abstractNumId w:val="3"/>
   </w:num>
   <w:num w:numId="26" w16cid:durableId="159928071">
-    <w:abstractNumId w:val="37"/>
+    <w:abstractNumId w:val="38"/>
   </w:num>
   <w:num w:numId="27" w16cid:durableId="1888837417">
     <w:abstractNumId w:val="9"/>
@@ -11384,10 +11838,10 @@
     <w:abstractNumId w:val="12"/>
   </w:num>
   <w:num w:numId="31" w16cid:durableId="33964485">
-    <w:abstractNumId w:val="29"/>
+    <w:abstractNumId w:val="30"/>
   </w:num>
   <w:num w:numId="32" w16cid:durableId="651257715">
-    <w:abstractNumId w:val="31"/>
+    <w:abstractNumId w:val="32"/>
   </w:num>
   <w:num w:numId="33" w16cid:durableId="1344669221">
     <w:abstractNumId w:val="23"/>
@@ -11399,13 +11853,16 @@
     <w:abstractNumId w:val="18"/>
   </w:num>
   <w:num w:numId="36" w16cid:durableId="1474568543">
-    <w:abstractNumId w:val="36"/>
+    <w:abstractNumId w:val="37"/>
   </w:num>
   <w:num w:numId="37" w16cid:durableId="2121023751">
     <w:abstractNumId w:val="24"/>
   </w:num>
   <w:num w:numId="38" w16cid:durableId="604849495">
-    <w:abstractNumId w:val="28"/>
+    <w:abstractNumId w:val="29"/>
+  </w:num>
+  <w:num w:numId="39" w16cid:durableId="723875127">
+    <w:abstractNumId w:val="26"/>
   </w:num>
 </w:numbering>
 </file>

</xml_diff>

<commit_message>
manifest e init del hola mundo
</commit_message>
<xml_diff>
--- a/PaperPanadero-Odoo.docx
+++ b/PaperPanadero-Odoo.docx
@@ -44,8 +44,20 @@
           <w:sz w:val="56"/>
           <w:szCs w:val="56"/>
         </w:rPr>
-        <w:t>Papelería en Odoo</w:t>
-      </w:r>
+        <w:t xml:space="preserve">Papelería en </w:t>
+      </w:r>
+      <w:proofErr w:type="spellStart"/>
+      <w:r>
+        <w:rPr>
+          <w:rFonts w:ascii="Constantia" w:hAnsi="Constantia"/>
+          <w:b/>
+          <w:bCs/>
+          <w:sz w:val="56"/>
+          <w:szCs w:val="56"/>
+        </w:rPr>
+        <w:t>Odoo</w:t>
+      </w:r>
+      <w:proofErr w:type="spellEnd"/>
     </w:p>
     <w:p/>
     <w:p/>
@@ -593,6 +605,7 @@
           <w:szCs w:val="44"/>
         </w:rPr>
       </w:pPr>
+      <w:proofErr w:type="spellStart"/>
       <w:r>
         <w:rPr>
           <w:rFonts w:ascii="Constantia" w:hAnsi="Constantia"/>
@@ -603,6 +616,7 @@
         </w:rPr>
         <w:t>odoo.conf</w:t>
       </w:r>
+      <w:proofErr w:type="spellEnd"/>
     </w:p>
     <w:p>
       <w:pPr>
@@ -724,7 +738,21 @@
         <w:rPr>
           <w:rFonts w:ascii="Constantia" w:hAnsi="Constantia"/>
         </w:rPr>
-        <w:t xml:space="preserve"> la configuración más adelante pero de momento he adjuntado:</w:t>
+        <w:t xml:space="preserve"> la configuración más </w:t>
+      </w:r>
+      <w:proofErr w:type="gramStart"/>
+      <w:r>
+        <w:rPr>
+          <w:rFonts w:ascii="Constantia" w:hAnsi="Constantia"/>
+        </w:rPr>
+        <w:t>adelante</w:t>
+      </w:r>
+      <w:proofErr w:type="gramEnd"/>
+      <w:r>
+        <w:rPr>
+          <w:rFonts w:ascii="Constantia" w:hAnsi="Constantia"/>
+        </w:rPr>
+        <w:t xml:space="preserve"> pero de momento he adjuntado:</w:t>
       </w:r>
     </w:p>
     <w:p>
@@ -897,7 +925,21 @@
         <w:rPr>
           <w:rFonts w:ascii="Constantia" w:hAnsi="Constantia"/>
         </w:rPr>
-        <w:t>Veremos una tabla resumen de los usuarios que estén creados en ese momento(Solo administrador de primeras):</w:t>
+        <w:t xml:space="preserve">Veremos una tabla resumen de los usuarios que estén creados en ese </w:t>
+      </w:r>
+      <w:proofErr w:type="gramStart"/>
+      <w:r>
+        <w:rPr>
+          <w:rFonts w:ascii="Constantia" w:hAnsi="Constantia"/>
+        </w:rPr>
+        <w:t>momento(</w:t>
+      </w:r>
+      <w:proofErr w:type="gramEnd"/>
+      <w:r>
+        <w:rPr>
+          <w:rFonts w:ascii="Constantia" w:hAnsi="Constantia"/>
+        </w:rPr>
+        <w:t>Solo administrador de primeras):</w:t>
       </w:r>
     </w:p>
     <w:p>
@@ -960,7 +1002,21 @@
           <w:rFonts w:ascii="Constantia" w:hAnsi="Constantia"/>
         </w:rPr>
         <w:lastRenderedPageBreak/>
-        <w:t>Haremos click en “Nuevo”. Se nos desplegará un formulario. Voy a completarlo:</w:t>
+        <w:t xml:space="preserve">Haremos </w:t>
+      </w:r>
+      <w:proofErr w:type="spellStart"/>
+      <w:r>
+        <w:rPr>
+          <w:rFonts w:ascii="Constantia" w:hAnsi="Constantia"/>
+        </w:rPr>
+        <w:t>click</w:t>
+      </w:r>
+      <w:proofErr w:type="spellEnd"/>
+      <w:r>
+        <w:rPr>
+          <w:rFonts w:ascii="Constantia" w:hAnsi="Constantia"/>
+        </w:rPr>
+        <w:t xml:space="preserve"> en “Nuevo”. Se nos desplegará un formulario. Voy a completarlo:</w:t>
       </w:r>
     </w:p>
     <w:p>
@@ -1021,7 +1077,21 @@
         <w:rPr>
           <w:rFonts w:ascii="Constantia" w:hAnsi="Constantia"/>
         </w:rPr>
-        <w:t>Es un mero ejemplo, le he dado permisos de administrador para todo pero aquí podríamos limitar el acceso del usuario.</w:t>
+        <w:t xml:space="preserve">Es un mero ejemplo, le he dado permisos de administrador para </w:t>
+      </w:r>
+      <w:proofErr w:type="gramStart"/>
+      <w:r>
+        <w:rPr>
+          <w:rFonts w:ascii="Constantia" w:hAnsi="Constantia"/>
+        </w:rPr>
+        <w:t>todo</w:t>
+      </w:r>
+      <w:proofErr w:type="gramEnd"/>
+      <w:r>
+        <w:rPr>
+          <w:rFonts w:ascii="Constantia" w:hAnsi="Constantia"/>
+        </w:rPr>
+        <w:t xml:space="preserve"> pero aquí podríamos limitar el acceso del usuario.</w:t>
       </w:r>
     </w:p>
     <w:p>
@@ -1060,7 +1130,21 @@
         <w:rPr>
           <w:rFonts w:ascii="Constantia" w:hAnsi="Constantia"/>
         </w:rPr>
-        <w:t>Para nuestro ERP, instalaremos módulos de Odoo. Los que pide la aplicación y otros dos módulos opcionales, los obligatorios para la práctica son:</w:t>
+        <w:t xml:space="preserve">Para nuestro ERP, instalaremos módulos de </w:t>
+      </w:r>
+      <w:proofErr w:type="spellStart"/>
+      <w:r>
+        <w:rPr>
+          <w:rFonts w:ascii="Constantia" w:hAnsi="Constantia"/>
+        </w:rPr>
+        <w:t>Odoo</w:t>
+      </w:r>
+      <w:proofErr w:type="spellEnd"/>
+      <w:r>
+        <w:rPr>
+          <w:rFonts w:ascii="Constantia" w:hAnsi="Constantia"/>
+        </w:rPr>
+        <w:t>. Los que pide la aplicación y otros dos módulos opcionales, los obligatorios para la práctica son:</w:t>
       </w:r>
     </w:p>
     <w:p>
@@ -1295,7 +1379,7 @@
           <w:noProof/>
         </w:rPr>
         <w:drawing>
-          <wp:inline distT="0" distB="0" distL="0" distR="0" wp14:anchorId="554B7480" wp14:editId="1968AAF7">
+          <wp:inline distT="0" distB="0" distL="0" distR="0" wp14:anchorId="554B7480" wp14:editId="02BD256E">
             <wp:extent cx="5391150" cy="2562225"/>
             <wp:effectExtent l="0" t="0" r="0" b="9525"/>
             <wp:docPr id="1024665178" name="Imagen 3"/>
@@ -1372,7 +1456,21 @@
         <w:rPr>
           <w:rFonts w:ascii="Constantia" w:hAnsi="Constantia"/>
         </w:rPr>
-        <w:t>Haciendo uso de la barra de búsqueda podremos instalar los mencionados anteriormente. Pasamos a buscarlo y hacer “click” en “ACTIVAR”</w:t>
+        <w:t>Haciendo uso de la barra de búsqueda podremos instalar los mencionados anteriormente. Pasamos a buscarlo y hacer “</w:t>
+      </w:r>
+      <w:proofErr w:type="spellStart"/>
+      <w:r>
+        <w:rPr>
+          <w:rFonts w:ascii="Constantia" w:hAnsi="Constantia"/>
+        </w:rPr>
+        <w:t>click</w:t>
+      </w:r>
+      <w:proofErr w:type="spellEnd"/>
+      <w:r>
+        <w:rPr>
+          <w:rFonts w:ascii="Constantia" w:hAnsi="Constantia"/>
+        </w:rPr>
+        <w:t>” en “ACTIVAR”</w:t>
       </w:r>
     </w:p>
     <w:p>
@@ -1616,7 +1714,21 @@
         <w:rPr>
           <w:rFonts w:ascii="Constantia" w:hAnsi="Constantia"/>
         </w:rPr>
-        <w:t xml:space="preserve"> En mi caso he decidido empezar por el módulo de ventas pero a medida </w:t>
+        <w:t xml:space="preserve"> En mi caso he decidido empezar por el módulo de </w:t>
+      </w:r>
+      <w:proofErr w:type="gramStart"/>
+      <w:r>
+        <w:rPr>
+          <w:rFonts w:ascii="Constantia" w:hAnsi="Constantia"/>
+        </w:rPr>
+        <w:t>ventas</w:t>
+      </w:r>
+      <w:proofErr w:type="gramEnd"/>
+      <w:r>
+        <w:rPr>
+          <w:rFonts w:ascii="Constantia" w:hAnsi="Constantia"/>
+        </w:rPr>
+        <w:t xml:space="preserve"> pero a medida </w:t>
       </w:r>
       <w:r>
         <w:rPr>
@@ -1749,7 +1861,7 @@
           <v:shape id="_x0000_i1025" type="#_x0000_t75" style="width:75.75pt;height:49.5pt" o:ole="">
             <v:imagedata r:id="rId14" o:title=""/>
           </v:shape>
-          <o:OLEObject Type="Embed" ProgID="Acrobat.Document.DC" ShapeID="_x0000_i1025" DrawAspect="Icon" ObjectID="_1823013946" r:id="rId15"/>
+          <o:OLEObject Type="Embed" ProgID="Acrobat.Document.DC" ShapeID="_x0000_i1025" DrawAspect="Icon" ObjectID="_1823331987" r:id="rId15"/>
         </w:object>
       </w:r>
     </w:p>
@@ -1855,7 +1967,21 @@
         <w:rPr>
           <w:rFonts w:ascii="Constantia" w:hAnsi="Constantia"/>
         </w:rPr>
-        <w:t>Diseño: Stripped.</w:t>
+        <w:t xml:space="preserve">Diseño: </w:t>
+      </w:r>
+      <w:proofErr w:type="spellStart"/>
+      <w:r>
+        <w:rPr>
+          <w:rFonts w:ascii="Constantia" w:hAnsi="Constantia"/>
+        </w:rPr>
+        <w:t>Stripped</w:t>
+      </w:r>
+      <w:proofErr w:type="spellEnd"/>
+      <w:r>
+        <w:rPr>
+          <w:rFonts w:ascii="Constantia" w:hAnsi="Constantia"/>
+        </w:rPr>
+        <w:t>.</w:t>
       </w:r>
     </w:p>
     <w:p>
@@ -2176,7 +2302,21 @@
         <w:rPr>
           <w:rFonts w:ascii="Constantia" w:hAnsi="Constantia"/>
         </w:rPr>
-        <w:t>Adjunto nombre : “IVA 21%”</w:t>
+        <w:t xml:space="preserve">Adjunto </w:t>
+      </w:r>
+      <w:proofErr w:type="gramStart"/>
+      <w:r>
+        <w:rPr>
+          <w:rFonts w:ascii="Constantia" w:hAnsi="Constantia"/>
+        </w:rPr>
+        <w:t>nombre :</w:t>
+      </w:r>
+      <w:proofErr w:type="gramEnd"/>
+      <w:r>
+        <w:rPr>
+          <w:rFonts w:ascii="Constantia" w:hAnsi="Constantia"/>
+        </w:rPr>
+        <w:t xml:space="preserve"> “IVA 21%”</w:t>
       </w:r>
     </w:p>
     <w:p>
@@ -2190,11 +2330,19 @@
           <w:rFonts w:ascii="Constantia" w:hAnsi="Constantia"/>
         </w:rPr>
       </w:pPr>
-      <w:r>
-        <w:rPr>
-          <w:rFonts w:ascii="Constantia" w:hAnsi="Constantia"/>
-        </w:rPr>
-        <w:t>Importe : 21.0000%</w:t>
+      <w:proofErr w:type="gramStart"/>
+      <w:r>
+        <w:rPr>
+          <w:rFonts w:ascii="Constantia" w:hAnsi="Constantia"/>
+        </w:rPr>
+        <w:t>Importe :</w:t>
+      </w:r>
+      <w:proofErr w:type="gramEnd"/>
+      <w:r>
+        <w:rPr>
+          <w:rFonts w:ascii="Constantia" w:hAnsi="Constantia"/>
+        </w:rPr>
+        <w:t xml:space="preserve"> 21.0000%</w:t>
       </w:r>
     </w:p>
     <w:p>
@@ -2221,11 +2369,19 @@
           <w:rFonts w:ascii="Constantia" w:hAnsi="Constantia"/>
         </w:rPr>
       </w:pPr>
-      <w:r>
-        <w:rPr>
-          <w:rFonts w:ascii="Constantia" w:hAnsi="Constantia"/>
-        </w:rPr>
-        <w:t>En  opciones avanzadas:</w:t>
+      <w:proofErr w:type="gramStart"/>
+      <w:r>
+        <w:rPr>
+          <w:rFonts w:ascii="Constantia" w:hAnsi="Constantia"/>
+        </w:rPr>
+        <w:t>En  opciones</w:t>
+      </w:r>
+      <w:proofErr w:type="gramEnd"/>
+      <w:r>
+        <w:rPr>
+          <w:rFonts w:ascii="Constantia" w:hAnsi="Constantia"/>
+        </w:rPr>
+        <w:t xml:space="preserve"> avanzadas:</w:t>
       </w:r>
     </w:p>
     <w:p>
@@ -2460,7 +2616,35 @@
         <w:rPr>
           <w:rFonts w:ascii="Constantia" w:hAnsi="Constantia"/>
         </w:rPr>
-        <w:t>Aún que haya sido un error, lo dejo reflejado en el documento. Ya que explico como crear un impuesto. Podría haberlo eliminado pero lo considero importante también.</w:t>
+        <w:t xml:space="preserve">Aún que haya sido un error, lo dejo reflejado en el documento. Ya que explico </w:t>
+      </w:r>
+      <w:proofErr w:type="spellStart"/>
+      <w:r>
+        <w:rPr>
+          <w:rFonts w:ascii="Constantia" w:hAnsi="Constantia"/>
+        </w:rPr>
+        <w:t>como</w:t>
+      </w:r>
+      <w:proofErr w:type="spellEnd"/>
+      <w:r>
+        <w:rPr>
+          <w:rFonts w:ascii="Constantia" w:hAnsi="Constantia"/>
+        </w:rPr>
+        <w:t xml:space="preserve"> crear un impuesto. Podría haberlo </w:t>
+      </w:r>
+      <w:proofErr w:type="gramStart"/>
+      <w:r>
+        <w:rPr>
+          <w:rFonts w:ascii="Constantia" w:hAnsi="Constantia"/>
+        </w:rPr>
+        <w:t>eliminado</w:t>
+      </w:r>
+      <w:proofErr w:type="gramEnd"/>
+      <w:r>
+        <w:rPr>
+          <w:rFonts w:ascii="Constantia" w:hAnsi="Constantia"/>
+        </w:rPr>
+        <w:t xml:space="preserve"> pero lo considero importante también.</w:t>
       </w:r>
     </w:p>
     <w:p>
@@ -2535,7 +2719,21 @@
         <w:rPr>
           <w:rFonts w:ascii="Constantia" w:hAnsi="Constantia"/>
         </w:rPr>
-        <w:t>Esto es un ejemplo de factura la cual ahora esta vacía y explicaré</w:t>
+        <w:t xml:space="preserve">Esto es un ejemplo de factura la cual ahora </w:t>
+      </w:r>
+      <w:proofErr w:type="spellStart"/>
+      <w:r>
+        <w:rPr>
+          <w:rFonts w:ascii="Constantia" w:hAnsi="Constantia"/>
+        </w:rPr>
+        <w:t>esta</w:t>
+      </w:r>
+      <w:proofErr w:type="spellEnd"/>
+      <w:r>
+        <w:rPr>
+          <w:rFonts w:ascii="Constantia" w:hAnsi="Constantia"/>
+        </w:rPr>
+        <w:t xml:space="preserve"> vacía y explicaré</w:t>
       </w:r>
       <w:r>
         <w:rPr>
@@ -2748,7 +2946,21 @@
         <w:rPr>
           <w:rFonts w:ascii="Constantia" w:hAnsi="Constantia"/>
         </w:rPr>
-        <w:t>Todos los requisitos mínimos que pide Odoo, ya han sido cubiertos previamente.</w:t>
+        <w:t xml:space="preserve">Todos los requisitos mínimos que pide </w:t>
+      </w:r>
+      <w:proofErr w:type="spellStart"/>
+      <w:r>
+        <w:rPr>
+          <w:rFonts w:ascii="Constantia" w:hAnsi="Constantia"/>
+        </w:rPr>
+        <w:t>Odoo</w:t>
+      </w:r>
+      <w:proofErr w:type="spellEnd"/>
+      <w:r>
+        <w:rPr>
+          <w:rFonts w:ascii="Constantia" w:hAnsi="Constantia"/>
+        </w:rPr>
+        <w:t>, ya han sido cubiertos previamente.</w:t>
       </w:r>
     </w:p>
     <w:p>
@@ -2836,7 +3048,21 @@
         <w:rPr>
           <w:rFonts w:ascii="Constantia" w:hAnsi="Constantia"/>
         </w:rPr>
-        <w:t>Confirmaremos nuestras transacciones con el botón confirmar que trae por defecto Odoo. Esto es esencial para los test iniciales.</w:t>
+        <w:t xml:space="preserve">Confirmaremos nuestras transacciones con el botón confirmar que trae por defecto </w:t>
+      </w:r>
+      <w:proofErr w:type="spellStart"/>
+      <w:r>
+        <w:rPr>
+          <w:rFonts w:ascii="Constantia" w:hAnsi="Constantia"/>
+        </w:rPr>
+        <w:t>Odoo</w:t>
+      </w:r>
+      <w:proofErr w:type="spellEnd"/>
+      <w:r>
+        <w:rPr>
+          <w:rFonts w:ascii="Constantia" w:hAnsi="Constantia"/>
+        </w:rPr>
+        <w:t>. Esto es esencial para los test iniciales.</w:t>
       </w:r>
     </w:p>
     <w:p>
@@ -3011,11 +3237,19 @@
           <w:rFonts w:ascii="Constantia" w:hAnsi="Constantia"/>
         </w:rPr>
       </w:pPr>
-      <w:r>
-        <w:rPr>
-          <w:rFonts w:ascii="Constantia" w:hAnsi="Constantia"/>
-        </w:rPr>
-        <w:t>Costo : 0.3</w:t>
+      <w:proofErr w:type="gramStart"/>
+      <w:r>
+        <w:rPr>
+          <w:rFonts w:ascii="Constantia" w:hAnsi="Constantia"/>
+        </w:rPr>
+        <w:t>Costo :</w:t>
+      </w:r>
+      <w:proofErr w:type="gramEnd"/>
+      <w:r>
+        <w:rPr>
+          <w:rFonts w:ascii="Constantia" w:hAnsi="Constantia"/>
+        </w:rPr>
+        <w:t xml:space="preserve"> 0.3</w:t>
       </w:r>
     </w:p>
     <w:p>
@@ -3033,7 +3267,35 @@
         <w:rPr>
           <w:rFonts w:ascii="Constantia" w:hAnsi="Constantia"/>
         </w:rPr>
-        <w:t>Categoría: GOMAS (Explico como crear mas adelante)</w:t>
+        <w:t xml:space="preserve">Categoría: GOMAS (Explico </w:t>
+      </w:r>
+      <w:proofErr w:type="spellStart"/>
+      <w:r>
+        <w:rPr>
+          <w:rFonts w:ascii="Constantia" w:hAnsi="Constantia"/>
+        </w:rPr>
+        <w:t>como</w:t>
+      </w:r>
+      <w:proofErr w:type="spellEnd"/>
+      <w:r>
+        <w:rPr>
+          <w:rFonts w:ascii="Constantia" w:hAnsi="Constantia"/>
+        </w:rPr>
+        <w:t xml:space="preserve"> crear </w:t>
+      </w:r>
+      <w:proofErr w:type="spellStart"/>
+      <w:r>
+        <w:rPr>
+          <w:rFonts w:ascii="Constantia" w:hAnsi="Constantia"/>
+        </w:rPr>
+        <w:t>mas</w:t>
+      </w:r>
+      <w:proofErr w:type="spellEnd"/>
+      <w:r>
+        <w:rPr>
+          <w:rFonts w:ascii="Constantia" w:hAnsi="Constantia"/>
+        </w:rPr>
+        <w:t xml:space="preserve"> adelante)</w:t>
       </w:r>
     </w:p>
     <w:p>
@@ -3069,7 +3331,21 @@
         <w:rPr>
           <w:rFonts w:ascii="Constantia" w:hAnsi="Constantia"/>
         </w:rPr>
-        <w:t>Código de barras: No, pero es de los puntos mas importantes de un producto.</w:t>
+        <w:t xml:space="preserve">Código de barras: No, pero es de los puntos </w:t>
+      </w:r>
+      <w:proofErr w:type="spellStart"/>
+      <w:r>
+        <w:rPr>
+          <w:rFonts w:ascii="Constantia" w:hAnsi="Constantia"/>
+        </w:rPr>
+        <w:t>mas</w:t>
+      </w:r>
+      <w:proofErr w:type="spellEnd"/>
+      <w:r>
+        <w:rPr>
+          <w:rFonts w:ascii="Constantia" w:hAnsi="Constantia"/>
+        </w:rPr>
+        <w:t xml:space="preserve"> importantes de un producto.</w:t>
       </w:r>
     </w:p>
     <w:p>
@@ -3485,8 +3761,16 @@
           <w:rFonts w:ascii="Constantia" w:hAnsi="Constantia"/>
         </w:rPr>
         <w:lastRenderedPageBreak/>
-        <w:t>Esta opción por defectos nos permitirá datos de :</w:t>
-      </w:r>
+        <w:t xml:space="preserve">Esta opción por defectos nos permitirá datos </w:t>
+      </w:r>
+      <w:proofErr w:type="gramStart"/>
+      <w:r>
+        <w:rPr>
+          <w:rFonts w:ascii="Constantia" w:hAnsi="Constantia"/>
+        </w:rPr>
+        <w:t>de :</w:t>
+      </w:r>
+      <w:proofErr w:type="gramEnd"/>
     </w:p>
     <w:p>
       <w:pPr>
@@ -3552,7 +3836,21 @@
         <w:rPr>
           <w:rFonts w:ascii="Constantia" w:hAnsi="Constantia"/>
         </w:rPr>
-        <w:t>A mayores podemos tener varios almacenes que podremos crear pero de momento vamos a dejarlo por defecto.</w:t>
+        <w:t xml:space="preserve">A mayores podemos tener varios almacenes que podremos </w:t>
+      </w:r>
+      <w:proofErr w:type="gramStart"/>
+      <w:r>
+        <w:rPr>
+          <w:rFonts w:ascii="Constantia" w:hAnsi="Constantia"/>
+        </w:rPr>
+        <w:t>crear</w:t>
+      </w:r>
+      <w:proofErr w:type="gramEnd"/>
+      <w:r>
+        <w:rPr>
+          <w:rFonts w:ascii="Constantia" w:hAnsi="Constantia"/>
+        </w:rPr>
+        <w:t xml:space="preserve"> pero de momento vamos a dejarlo por defecto.</w:t>
       </w:r>
     </w:p>
     <w:p>
@@ -3967,7 +4265,21 @@
         <w:rPr>
           <w:rFonts w:ascii="Constantia" w:hAnsi="Constantia"/>
         </w:rPr>
-        <w:t>Una de las primeras cosas que haremos, será dejar marcada esta opción. De esta manera, solo facturaremos lo que se haya recepcionado. Me parece una opción muy importante.</w:t>
+        <w:t xml:space="preserve">Una de las primeras cosas que haremos, será dejar marcada esta opción. De esta manera, solo facturaremos lo que se haya </w:t>
+      </w:r>
+      <w:proofErr w:type="spellStart"/>
+      <w:r>
+        <w:rPr>
+          <w:rFonts w:ascii="Constantia" w:hAnsi="Constantia"/>
+        </w:rPr>
+        <w:t>recepcionado</w:t>
+      </w:r>
+      <w:proofErr w:type="spellEnd"/>
+      <w:r>
+        <w:rPr>
+          <w:rFonts w:ascii="Constantia" w:hAnsi="Constantia"/>
+        </w:rPr>
+        <w:t>. Me parece una opción muy importante.</w:t>
       </w:r>
     </w:p>
     <w:p>
@@ -5350,7 +5662,21 @@
         <w:rPr>
           <w:rFonts w:ascii="Constantia" w:hAnsi="Constantia"/>
         </w:rPr>
-        <w:t>Objetivo de facturación : 2100 € al mes.</w:t>
+        <w:t xml:space="preserve">Objetivo de </w:t>
+      </w:r>
+      <w:proofErr w:type="gramStart"/>
+      <w:r>
+        <w:rPr>
+          <w:rFonts w:ascii="Constantia" w:hAnsi="Constantia"/>
+        </w:rPr>
+        <w:t>facturación :</w:t>
+      </w:r>
+      <w:proofErr w:type="gramEnd"/>
+      <w:r>
+        <w:rPr>
+          <w:rFonts w:ascii="Constantia" w:hAnsi="Constantia"/>
+        </w:rPr>
+        <w:t xml:space="preserve"> 2100 € al mes.</w:t>
       </w:r>
     </w:p>
     <w:p>
@@ -5595,6 +5921,7 @@
         </w:rPr>
         <w:t xml:space="preserve">Voy a simular un inicio de curso de un colegio y como gestionaría con el </w:t>
       </w:r>
+      <w:proofErr w:type="spellStart"/>
       <w:r>
         <w:rPr>
           <w:rFonts w:ascii="Constantia" w:hAnsi="Constantia"/>
@@ -5605,7 +5932,14 @@
         <w:rPr>
           <w:rFonts w:ascii="Constantia" w:hAnsi="Constantia"/>
         </w:rPr>
-        <w:t>doo que acabo de configurar un pedido de material escolar.</w:t>
+        <w:t>doo</w:t>
+      </w:r>
+      <w:proofErr w:type="spellEnd"/>
+      <w:r>
+        <w:rPr>
+          <w:rFonts w:ascii="Constantia" w:hAnsi="Constantia"/>
+        </w:rPr>
+        <w:t xml:space="preserve"> que acabo de configurar un pedido de material escolar.</w:t>
       </w:r>
     </w:p>
     <w:p>
@@ -5653,7 +5987,35 @@
         <w:rPr>
           <w:rFonts w:ascii="Constantia" w:hAnsi="Constantia"/>
         </w:rPr>
-        <w:t>Adjuntamos la organización / contacto que he creado previamente con el buscador que trae Odoo. No se en que se basa pero Aula Estudio ya estaba creada.</w:t>
+        <w:t xml:space="preserve">Adjuntamos la organización / contacto que he creado previamente con el buscador que trae </w:t>
+      </w:r>
+      <w:proofErr w:type="spellStart"/>
+      <w:r>
+        <w:rPr>
+          <w:rFonts w:ascii="Constantia" w:hAnsi="Constantia"/>
+        </w:rPr>
+        <w:t>Odoo</w:t>
+      </w:r>
+      <w:proofErr w:type="spellEnd"/>
+      <w:r>
+        <w:rPr>
+          <w:rFonts w:ascii="Constantia" w:hAnsi="Constantia"/>
+        </w:rPr>
+        <w:t xml:space="preserve">. No se en que se </w:t>
+      </w:r>
+      <w:proofErr w:type="gramStart"/>
+      <w:r>
+        <w:rPr>
+          <w:rFonts w:ascii="Constantia" w:hAnsi="Constantia"/>
+        </w:rPr>
+        <w:t>basa</w:t>
+      </w:r>
+      <w:proofErr w:type="gramEnd"/>
+      <w:r>
+        <w:rPr>
+          <w:rFonts w:ascii="Constantia" w:hAnsi="Constantia"/>
+        </w:rPr>
+        <w:t xml:space="preserve"> pero Aula Estudio ya estaba creada.</w:t>
       </w:r>
     </w:p>
     <w:p>
@@ -5689,8 +6051,16 @@
         <w:rPr>
           <w:rFonts w:ascii="Constantia" w:hAnsi="Constantia"/>
         </w:rPr>
-        <w:t>Un número de teéfono</w:t>
-      </w:r>
+        <w:t xml:space="preserve">Un número de </w:t>
+      </w:r>
+      <w:proofErr w:type="spellStart"/>
+      <w:r>
+        <w:rPr>
+          <w:rFonts w:ascii="Constantia" w:hAnsi="Constantia"/>
+        </w:rPr>
+        <w:t>teéfono</w:t>
+      </w:r>
+      <w:proofErr w:type="spellEnd"/>
     </w:p>
     <w:p>
       <w:pPr>
@@ -7449,17 +7819,239 @@
           <w:rFonts w:ascii="Constantia" w:hAnsi="Constantia"/>
         </w:rPr>
       </w:pPr>
-      <w:r>
-        <w:rPr>
-          <w:rFonts w:ascii="Constantia" w:hAnsi="Constantia"/>
-        </w:rPr>
-        <w:t>Odoo genera una carpeta de Backup por defecto en el contenedor de Docker. Para cargar una backup dentro del directorio deberemos ejecutar el siguiente comando:</w:t>
-      </w:r>
-      <w:r>
-        <w:rPr>
-          <w:rFonts w:ascii="Constantia" w:hAnsi="Constantia"/>
-        </w:rPr>
-        <w:t>docker exec -i &lt;nombre_del_contenedor_postgres&gt; sh -c "mkdir -p /backups &amp;&amp; pg_dump -U &lt;usuario_db&gt; -d &lt;nombre_db&gt; -Fc -f /backups/&lt;nombre_db&gt;_$(date +%F_%H-%M).dump"</w:t>
+      <w:proofErr w:type="spellStart"/>
+      <w:r>
+        <w:rPr>
+          <w:rFonts w:ascii="Constantia" w:hAnsi="Constantia"/>
+        </w:rPr>
+        <w:t>Odoo</w:t>
+      </w:r>
+      <w:proofErr w:type="spellEnd"/>
+      <w:r>
+        <w:rPr>
+          <w:rFonts w:ascii="Constantia" w:hAnsi="Constantia"/>
+        </w:rPr>
+        <w:t xml:space="preserve"> genera una carpeta de </w:t>
+      </w:r>
+      <w:proofErr w:type="spellStart"/>
+      <w:r>
+        <w:rPr>
+          <w:rFonts w:ascii="Constantia" w:hAnsi="Constantia"/>
+        </w:rPr>
+        <w:t>Backup</w:t>
+      </w:r>
+      <w:proofErr w:type="spellEnd"/>
+      <w:r>
+        <w:rPr>
+          <w:rFonts w:ascii="Constantia" w:hAnsi="Constantia"/>
+        </w:rPr>
+        <w:t xml:space="preserve"> por defecto en el contenedor de Docker. Para cargar una </w:t>
+      </w:r>
+      <w:proofErr w:type="spellStart"/>
+      <w:r>
+        <w:rPr>
+          <w:rFonts w:ascii="Constantia" w:hAnsi="Constantia"/>
+        </w:rPr>
+        <w:t>backup</w:t>
+      </w:r>
+      <w:proofErr w:type="spellEnd"/>
+      <w:r>
+        <w:rPr>
+          <w:rFonts w:ascii="Constantia" w:hAnsi="Constantia"/>
+        </w:rPr>
+        <w:t xml:space="preserve"> dentro del directorio deberemos ejecutar el siguiente </w:t>
+      </w:r>
+      <w:proofErr w:type="spellStart"/>
+      <w:proofErr w:type="gramStart"/>
+      <w:r>
+        <w:rPr>
+          <w:rFonts w:ascii="Constantia" w:hAnsi="Constantia"/>
+        </w:rPr>
+        <w:t>comando:docker</w:t>
+      </w:r>
+      <w:proofErr w:type="spellEnd"/>
+      <w:proofErr w:type="gramEnd"/>
+      <w:r>
+        <w:rPr>
+          <w:rFonts w:ascii="Constantia" w:hAnsi="Constantia"/>
+        </w:rPr>
+        <w:t xml:space="preserve"> </w:t>
+      </w:r>
+      <w:proofErr w:type="spellStart"/>
+      <w:r>
+        <w:rPr>
+          <w:rFonts w:ascii="Constantia" w:hAnsi="Constantia"/>
+        </w:rPr>
+        <w:t>exec</w:t>
+      </w:r>
+      <w:proofErr w:type="spellEnd"/>
+      <w:r>
+        <w:rPr>
+          <w:rFonts w:ascii="Constantia" w:hAnsi="Constantia"/>
+        </w:rPr>
+        <w:t xml:space="preserve"> -i &lt;</w:t>
+      </w:r>
+      <w:proofErr w:type="spellStart"/>
+      <w:r>
+        <w:rPr>
+          <w:rFonts w:ascii="Constantia" w:hAnsi="Constantia"/>
+        </w:rPr>
+        <w:t>nombre_del_contenedor_postgres</w:t>
+      </w:r>
+      <w:proofErr w:type="spellEnd"/>
+      <w:r>
+        <w:rPr>
+          <w:rFonts w:ascii="Constantia" w:hAnsi="Constantia"/>
+        </w:rPr>
+        <w:t xml:space="preserve">&gt; </w:t>
+      </w:r>
+      <w:proofErr w:type="spellStart"/>
+      <w:r>
+        <w:rPr>
+          <w:rFonts w:ascii="Constantia" w:hAnsi="Constantia"/>
+        </w:rPr>
+        <w:t>sh</w:t>
+      </w:r>
+      <w:proofErr w:type="spellEnd"/>
+      <w:r>
+        <w:rPr>
+          <w:rFonts w:ascii="Constantia" w:hAnsi="Constantia"/>
+        </w:rPr>
+        <w:t xml:space="preserve"> -c "</w:t>
+      </w:r>
+      <w:proofErr w:type="spellStart"/>
+      <w:r>
+        <w:rPr>
+          <w:rFonts w:ascii="Constantia" w:hAnsi="Constantia"/>
+        </w:rPr>
+        <w:t>mkdir</w:t>
+      </w:r>
+      <w:proofErr w:type="spellEnd"/>
+      <w:r>
+        <w:rPr>
+          <w:rFonts w:ascii="Constantia" w:hAnsi="Constantia"/>
+        </w:rPr>
+        <w:t xml:space="preserve"> -p /</w:t>
+      </w:r>
+      <w:proofErr w:type="spellStart"/>
+      <w:r>
+        <w:rPr>
+          <w:rFonts w:ascii="Constantia" w:hAnsi="Constantia"/>
+        </w:rPr>
+        <w:t>backups</w:t>
+      </w:r>
+      <w:proofErr w:type="spellEnd"/>
+      <w:r>
+        <w:rPr>
+          <w:rFonts w:ascii="Constantia" w:hAnsi="Constantia"/>
+        </w:rPr>
+        <w:t xml:space="preserve"> &amp;&amp; </w:t>
+      </w:r>
+      <w:proofErr w:type="spellStart"/>
+      <w:r>
+        <w:rPr>
+          <w:rFonts w:ascii="Constantia" w:hAnsi="Constantia"/>
+        </w:rPr>
+        <w:t>pg_dump</w:t>
+      </w:r>
+      <w:proofErr w:type="spellEnd"/>
+      <w:r>
+        <w:rPr>
+          <w:rFonts w:ascii="Constantia" w:hAnsi="Constantia"/>
+        </w:rPr>
+        <w:t xml:space="preserve"> -U &lt;</w:t>
+      </w:r>
+      <w:proofErr w:type="spellStart"/>
+      <w:r>
+        <w:rPr>
+          <w:rFonts w:ascii="Constantia" w:hAnsi="Constantia"/>
+        </w:rPr>
+        <w:t>usuario_db</w:t>
+      </w:r>
+      <w:proofErr w:type="spellEnd"/>
+      <w:r>
+        <w:rPr>
+          <w:rFonts w:ascii="Constantia" w:hAnsi="Constantia"/>
+        </w:rPr>
+        <w:t>&gt; -d &lt;</w:t>
+      </w:r>
+      <w:proofErr w:type="spellStart"/>
+      <w:r>
+        <w:rPr>
+          <w:rFonts w:ascii="Constantia" w:hAnsi="Constantia"/>
+        </w:rPr>
+        <w:t>nombre_db</w:t>
+      </w:r>
+      <w:proofErr w:type="spellEnd"/>
+      <w:r>
+        <w:rPr>
+          <w:rFonts w:ascii="Constantia" w:hAnsi="Constantia"/>
+        </w:rPr>
+        <w:t>&gt; -</w:t>
+      </w:r>
+      <w:proofErr w:type="spellStart"/>
+      <w:r>
+        <w:rPr>
+          <w:rFonts w:ascii="Constantia" w:hAnsi="Constantia"/>
+        </w:rPr>
+        <w:t>Fc</w:t>
+      </w:r>
+      <w:proofErr w:type="spellEnd"/>
+      <w:r>
+        <w:rPr>
+          <w:rFonts w:ascii="Constantia" w:hAnsi="Constantia"/>
+        </w:rPr>
+        <w:t xml:space="preserve"> -f /</w:t>
+      </w:r>
+      <w:proofErr w:type="spellStart"/>
+      <w:r>
+        <w:rPr>
+          <w:rFonts w:ascii="Constantia" w:hAnsi="Constantia"/>
+        </w:rPr>
+        <w:t>backups</w:t>
+      </w:r>
+      <w:proofErr w:type="spellEnd"/>
+      <w:r>
+        <w:rPr>
+          <w:rFonts w:ascii="Constantia" w:hAnsi="Constantia"/>
+        </w:rPr>
+        <w:t>/&lt;</w:t>
+      </w:r>
+      <w:proofErr w:type="spellStart"/>
+      <w:r>
+        <w:rPr>
+          <w:rFonts w:ascii="Constantia" w:hAnsi="Constantia"/>
+        </w:rPr>
+        <w:t>nombre_db</w:t>
+      </w:r>
+      <w:proofErr w:type="spellEnd"/>
+      <w:r>
+        <w:rPr>
+          <w:rFonts w:ascii="Constantia" w:hAnsi="Constantia"/>
+        </w:rPr>
+        <w:t>&gt;_$(date +%F_%H-%M</w:t>
+      </w:r>
+      <w:proofErr w:type="gramStart"/>
+      <w:r>
+        <w:rPr>
+          <w:rFonts w:ascii="Constantia" w:hAnsi="Constantia"/>
+        </w:rPr>
+        <w:t>).</w:t>
+      </w:r>
+      <w:proofErr w:type="spellStart"/>
+      <w:r>
+        <w:rPr>
+          <w:rFonts w:ascii="Constantia" w:hAnsi="Constantia"/>
+        </w:rPr>
+        <w:t>dump</w:t>
+      </w:r>
+      <w:proofErr w:type="spellEnd"/>
+      <w:proofErr w:type="gramEnd"/>
+      <w:r>
+        <w:rPr>
+          <w:rFonts w:ascii="Constantia" w:hAnsi="Constantia"/>
+        </w:rPr>
+        <w:t>"</w:t>
       </w:r>
       <w:r>
         <w:rPr>
@@ -7487,7 +8079,7 @@
           <w:rFonts w:ascii="Constantia" w:hAnsi="Constantia"/>
         </w:rPr>
         <w:drawing>
-          <wp:anchor distT="0" distB="0" distL="114300" distR="114300" simplePos="0" relativeHeight="251661312" behindDoc="1" locked="0" layoutInCell="1" allowOverlap="1" wp14:anchorId="593883D4" wp14:editId="47080305">
+          <wp:anchor distT="0" distB="0" distL="114300" distR="114300" simplePos="0" relativeHeight="251661312" behindDoc="1" locked="0" layoutInCell="1" allowOverlap="1" wp14:anchorId="593883D4" wp14:editId="6467F209">
             <wp:simplePos x="0" y="0"/>
             <wp:positionH relativeFrom="column">
               <wp:posOffset>-280035</wp:posOffset>
@@ -7650,6 +8242,7 @@
           <w:szCs w:val="44"/>
         </w:rPr>
       </w:pPr>
+      <w:proofErr w:type="spellStart"/>
       <w:r>
         <w:rPr>
           <w:rFonts w:ascii="Constantia" w:hAnsi="Constantia"/>
@@ -7660,6 +8253,7 @@
         </w:rPr>
         <w:t>odoo.conf</w:t>
       </w:r>
+      <w:proofErr w:type="spellEnd"/>
     </w:p>
     <w:p>
       <w:pPr>
@@ -7805,6 +8399,19 @@
             </a:graphic>
           </wp:inline>
         </w:drawing>
+      </w:r>
+    </w:p>
+    <w:p>
+      <w:pPr>
+        <w:rPr>
+          <w:noProof/>
+        </w:rPr>
+      </w:pPr>
+      <w:r>
+        <w:rPr>
+          <w:noProof/>
+        </w:rPr>
+        <w:t>Copia lo de la ruta A a la ruta B. generandolo con la extensión correcta.</w:t>
       </w:r>
     </w:p>
     <w:p>

</xml_diff>